<commit_message>
wrapping up the output parts
</commit_message>
<xml_diff>
--- a/CS 534 Assignment 1.docx
+++ b/CS 534 Assignment 1.docx
@@ -204,29 +204,52 @@
       </w:r>
       <w:r>
         <w:rPr>
-          <w:rtl w:val="0"/>
-        </w:rPr>
-        <w:t xml:space="preserve">You should look </w:t>
+          <w:strike w:val="1"/>
+          <w:rtl w:val="0"/>
+        </w:rPr>
+        <w:t xml:space="preserve">Y</w:t>
+      </w:r>
+      <w:r>
+        <w:rPr>
+          <w:strike w:val="1"/>
+          <w:rtl w:val="0"/>
+        </w:rPr>
+        <w:t xml:space="preserve">ou should look </w:t>
       </w:r>
       <w:r>
         <w:rPr>
           <w:i w:val="1"/>
+          <w:strike w:val="1"/>
           <w:rtl w:val="0"/>
         </w:rPr>
         <w:t xml:space="preserve">at each pair </w:t>
       </w:r>
       <w:r>
         <w:rPr>
-          <w:rtl w:val="0"/>
-        </w:rPr>
-        <w:t xml:space="preserve">of attacking Queens, and select the lightest one to move.  Construct two heuristic functions:</w:t>
-      </w:r>
-    </w:p>
-    <w:p>
-      <w:pPr>
-        <w:numPr>
-          <w:ilvl w:val="0"/>
-          <w:numId w:val="7"/>
+          <w:strike w:val="1"/>
+          <w:rtl w:val="0"/>
+        </w:rPr>
+        <w:t xml:space="preserve">of attacking Queens, and select the lightest one to move</w:t>
+      </w:r>
+      <w:r>
+        <w:rPr>
+          <w:strike w:val="1"/>
+          <w:rtl w:val="0"/>
+        </w:rPr>
+        <w:t xml:space="preserve">. </w:t>
+      </w:r>
+      <w:r>
+        <w:rPr>
+          <w:rtl w:val="0"/>
+        </w:rPr>
+        <w:t xml:space="preserve"> Construct two heuristic functions:</w:t>
+      </w:r>
+    </w:p>
+    <w:p>
+      <w:pPr>
+        <w:numPr>
+          <w:ilvl w:val="0"/>
+          <w:numId w:val="8"/>
         </w:numPr>
         <w:ind w:left="720" w:hanging="360"/>
       </w:pPr>
@@ -253,7 +276,7 @@
       <w:pPr>
         <w:numPr>
           <w:ilvl w:val="0"/>
-          <w:numId w:val="7"/>
+          <w:numId w:val="8"/>
         </w:numPr>
         <w:ind w:left="720" w:hanging="360"/>
       </w:pPr>
@@ -441,7 +464,7 @@
       <w:pPr>
         <w:numPr>
           <w:ilvl w:val="0"/>
-          <w:numId w:val="5"/>
+          <w:numId w:val="6"/>
         </w:numPr>
         <w:ind w:left="720" w:hanging="360"/>
       </w:pPr>
@@ -456,7 +479,7 @@
       <w:pPr>
         <w:numPr>
           <w:ilvl w:val="0"/>
-          <w:numId w:val="5"/>
+          <w:numId w:val="6"/>
         </w:numPr>
         <w:ind w:left="720" w:hanging="360"/>
       </w:pPr>
@@ -471,7 +494,7 @@
       <w:pPr>
         <w:numPr>
           <w:ilvl w:val="0"/>
-          <w:numId w:val="5"/>
+          <w:numId w:val="6"/>
         </w:numPr>
         <w:ind w:left="720" w:hanging="360"/>
       </w:pPr>
@@ -486,7 +509,7 @@
       <w:pPr>
         <w:numPr>
           <w:ilvl w:val="0"/>
-          <w:numId w:val="5"/>
+          <w:numId w:val="6"/>
         </w:numPr>
         <w:ind w:left="720" w:hanging="360"/>
       </w:pPr>
@@ -496,12 +519,17 @@
         </w:rPr>
         <w:t xml:space="preserve">The effective branching factor:  consider how many nodes were expanded vs. the length of the solution path</w:t>
       </w:r>
-    </w:p>
-    <w:p>
-      <w:pPr>
-        <w:numPr>
-          <w:ilvl w:val="0"/>
-          <w:numId w:val="5"/>
+      <w:r>
+        <w:rPr>
+          <w:rtl w:val="0"/>
+        </w:rPr>
+      </w:r>
+    </w:p>
+    <w:p>
+      <w:pPr>
+        <w:numPr>
+          <w:ilvl w:val="0"/>
+          <w:numId w:val="6"/>
         </w:numPr>
         <w:ind w:left="720" w:hanging="360"/>
       </w:pPr>
@@ -516,7 +544,7 @@
       <w:pPr>
         <w:numPr>
           <w:ilvl w:val="0"/>
-          <w:numId w:val="5"/>
+          <w:numId w:val="6"/>
         </w:numPr>
         <w:ind w:left="720" w:hanging="360"/>
       </w:pPr>
@@ -577,7 +605,7 @@
       <w:pPr>
         <w:numPr>
           <w:ilvl w:val="0"/>
-          <w:numId w:val="10"/>
+          <w:numId w:val="11"/>
         </w:numPr>
         <w:ind w:left="720" w:hanging="360"/>
       </w:pPr>
@@ -592,22 +620,34 @@
       <w:pPr>
         <w:numPr>
           <w:ilvl w:val="0"/>
-          <w:numId w:val="10"/>
-        </w:numPr>
-        <w:ind w:left="720" w:hanging="360"/>
-      </w:pPr>
-      <w:r>
-        <w:rPr>
-          <w:rtl w:val="0"/>
-        </w:rPr>
-        <w:t xml:space="preserve">What is the effective branching factor?  For this computation, perform 10 runs of a puzzle half the maximum size you calculated for step #1.    </w:t>
+          <w:numId w:val="11"/>
+        </w:numPr>
+        <w:ind w:left="720" w:hanging="360"/>
+      </w:pPr>
+      <w:r>
+        <w:rPr>
+          <w:rtl w:val="0"/>
+        </w:rPr>
+        <w:t xml:space="preserve">What is the effective branching factor?  For this computation, perform 10 runs of a </w:t>
+      </w:r>
+      <w:r>
+        <w:rPr>
+          <w:rtl w:val="0"/>
+        </w:rPr>
+        <w:t xml:space="preserve">puzzle half the maximum size</w:t>
+      </w:r>
+      <w:r>
+        <w:rPr>
+          <w:rtl w:val="0"/>
+        </w:rPr>
+        <w:t xml:space="preserve"> you calculated for step #1.    </w:t>
       </w:r>
     </w:p>
     <w:p>
       <w:pPr>
         <w:numPr>
           <w:ilvl w:val="1"/>
-          <w:numId w:val="10"/>
+          <w:numId w:val="11"/>
         </w:numPr>
         <w:ind w:left="1440" w:hanging="360"/>
       </w:pPr>
@@ -622,7 +662,7 @@
       <w:pPr>
         <w:numPr>
           <w:ilvl w:val="1"/>
-          <w:numId w:val="10"/>
+          <w:numId w:val="11"/>
         </w:numPr>
         <w:ind w:left="1440" w:hanging="360"/>
       </w:pPr>
@@ -637,7 +677,7 @@
       <w:pPr>
         <w:numPr>
           <w:ilvl w:val="0"/>
-          <w:numId w:val="10"/>
+          <w:numId w:val="11"/>
         </w:numPr>
         <w:ind w:left="720" w:hanging="360"/>
       </w:pPr>
@@ -652,7 +692,7 @@
       <w:pPr>
         <w:numPr>
           <w:ilvl w:val="0"/>
-          <w:numId w:val="10"/>
+          <w:numId w:val="11"/>
         </w:numPr>
         <w:ind w:left="720" w:hanging="360"/>
       </w:pPr>
@@ -667,15 +707,27 @@
       <w:pPr>
         <w:numPr>
           <w:ilvl w:val="0"/>
-          <w:numId w:val="10"/>
-        </w:numPr>
-        <w:ind w:left="720" w:hanging="360"/>
-      </w:pPr>
-      <w:r>
-        <w:rPr>
-          <w:rtl w:val="0"/>
-        </w:rPr>
-        <w:t xml:space="preserve">Either prove the heuristic for A* is admissible, or provide a counterexample demonstrating that it is not.</w:t>
+          <w:numId w:val="11"/>
+        </w:numPr>
+        <w:ind w:left="720" w:hanging="360"/>
+      </w:pPr>
+      <w:r>
+        <w:rPr>
+          <w:rtl w:val="0"/>
+        </w:rPr>
+        <w:t xml:space="preserve">Either prove the heuristic </w:t>
+      </w:r>
+      <w:r>
+        <w:rPr>
+          <w:rtl w:val="0"/>
+        </w:rPr>
+        <w:t xml:space="preserve">H2</w:t>
+      </w:r>
+      <w:r>
+        <w:rPr>
+          <w:rtl w:val="0"/>
+        </w:rPr>
+        <w:t xml:space="preserve"> for A* is admissible, or provide a counterexample demonstrating that it is not.</w:t>
       </w:r>
     </w:p>
     <w:p>
@@ -721,7 +773,7 @@
       <w:pPr>
         <w:numPr>
           <w:ilvl w:val="0"/>
-          <w:numId w:val="8"/>
+          <w:numId w:val="9"/>
         </w:numPr>
         <w:ind w:left="720" w:hanging="360"/>
       </w:pPr>
@@ -736,7 +788,7 @@
       <w:pPr>
         <w:numPr>
           <w:ilvl w:val="0"/>
-          <w:numId w:val="8"/>
+          <w:numId w:val="9"/>
         </w:numPr>
         <w:ind w:left="720" w:hanging="360"/>
       </w:pPr>
@@ -751,7 +803,7 @@
       <w:pPr>
         <w:numPr>
           <w:ilvl w:val="0"/>
-          <w:numId w:val="8"/>
+          <w:numId w:val="9"/>
         </w:numPr>
         <w:ind w:left="720" w:hanging="360"/>
       </w:pPr>
@@ -787,7 +839,7 @@
       <w:pPr>
         <w:numPr>
           <w:ilvl w:val="0"/>
-          <w:numId w:val="3"/>
+          <w:numId w:val="4"/>
         </w:numPr>
         <w:ind w:left="720" w:hanging="360"/>
       </w:pPr>
@@ -802,7 +854,7 @@
       <w:pPr>
         <w:numPr>
           <w:ilvl w:val="0"/>
-          <w:numId w:val="3"/>
+          <w:numId w:val="4"/>
         </w:numPr>
         <w:ind w:left="720" w:hanging="360"/>
       </w:pPr>
@@ -817,7 +869,7 @@
       <w:pPr>
         <w:numPr>
           <w:ilvl w:val="0"/>
-          <w:numId w:val="3"/>
+          <w:numId w:val="4"/>
         </w:numPr>
         <w:ind w:left="720" w:hanging="360"/>
       </w:pPr>
@@ -878,7 +930,7 @@
       <w:pPr>
         <w:numPr>
           <w:ilvl w:val="0"/>
-          <w:numId w:val="6"/>
+          <w:numId w:val="7"/>
         </w:numPr>
         <w:ind w:left="720" w:hanging="360"/>
       </w:pPr>
@@ -893,7 +945,7 @@
       <w:pPr>
         <w:numPr>
           <w:ilvl w:val="0"/>
-          <w:numId w:val="6"/>
+          <w:numId w:val="7"/>
         </w:numPr>
         <w:ind w:left="720" w:hanging="360"/>
       </w:pPr>
@@ -1056,7 +1108,7 @@
       <w:pPr>
         <w:numPr>
           <w:ilvl w:val="0"/>
-          <w:numId w:val="2"/>
+          <w:numId w:val="3"/>
         </w:numPr>
         <w:ind w:left="720" w:hanging="360"/>
       </w:pPr>
@@ -1071,7 +1123,7 @@
       <w:pPr>
         <w:numPr>
           <w:ilvl w:val="0"/>
-          <w:numId w:val="2"/>
+          <w:numId w:val="3"/>
         </w:numPr>
         <w:ind w:left="720" w:hanging="360"/>
       </w:pPr>
@@ -1086,7 +1138,7 @@
       <w:pPr>
         <w:numPr>
           <w:ilvl w:val="0"/>
-          <w:numId w:val="2"/>
+          <w:numId w:val="3"/>
         </w:numPr>
         <w:ind w:left="720" w:hanging="360"/>
       </w:pPr>
@@ -1126,7 +1178,7 @@
       <w:pPr>
         <w:numPr>
           <w:ilvl w:val="0"/>
-          <w:numId w:val="9"/>
+          <w:numId w:val="10"/>
         </w:numPr>
         <w:ind w:left="720" w:hanging="360"/>
       </w:pPr>
@@ -1141,7 +1193,7 @@
       <w:pPr>
         <w:numPr>
           <w:ilvl w:val="0"/>
-          <w:numId w:val="9"/>
+          <w:numId w:val="10"/>
         </w:numPr>
         <w:ind w:left="720" w:hanging="360"/>
       </w:pPr>
@@ -1156,7 +1208,7 @@
       <w:pPr>
         <w:numPr>
           <w:ilvl w:val="0"/>
-          <w:numId w:val="9"/>
+          <w:numId w:val="10"/>
         </w:numPr>
         <w:ind w:left="720" w:hanging="360"/>
       </w:pPr>
@@ -1171,7 +1223,7 @@
       <w:pPr>
         <w:numPr>
           <w:ilvl w:val="0"/>
-          <w:numId w:val="9"/>
+          <w:numId w:val="10"/>
         </w:numPr>
         <w:ind w:left="720" w:hanging="360"/>
       </w:pPr>
@@ -1193,7 +1245,12 @@
         <w:rPr>
           <w:rtl w:val="0"/>
         </w:rPr>
-        <w:t xml:space="preserve">What to hand in:</w:t>
+        <w:t xml:space="preserve">What to hand in</w:t>
+      </w:r>
+      <w:r>
+        <w:rPr>
+          <w:rtl w:val="0"/>
+        </w:rPr>
       </w:r>
     </w:p>
     <w:p>
@@ -1223,37 +1280,67 @@
         <w:rPr>
           <w:rtl w:val="0"/>
         </w:rPr>
-        <w:t xml:space="preserve">Submit one file for part 1, and one file for part 2.</w:t>
-      </w:r>
-    </w:p>
-    <w:p>
-      <w:pPr>
-        <w:numPr>
-          <w:ilvl w:val="0"/>
+        <w:t xml:space="preserve">You should submit 3 files</w:t>
+      </w:r>
+    </w:p>
+    <w:p>
+      <w:pPr>
+        <w:numPr>
+          <w:ilvl w:val="1"/>
           <w:numId w:val="1"/>
         </w:numPr>
-        <w:ind w:left="720" w:hanging="360"/>
-      </w:pPr>
-      <w:r>
-        <w:rPr>
-          <w:rtl w:val="0"/>
-        </w:rPr>
-        <w:t xml:space="preserve">Include instructions for how to run your code.  If the TA needs help from you or is confused, you will lose points.</w:t>
-      </w:r>
-    </w:p>
-    <w:p>
-      <w:pPr>
-        <w:numPr>
-          <w:ilvl w:val="0"/>
+        <w:ind w:left="1440" w:hanging="360"/>
+      </w:pPr>
+      <w:r>
+        <w:rPr>
+          <w:rtl w:val="0"/>
+        </w:rPr>
+        <w:t xml:space="preserve">Your writeup (.pdf or .docx)</w:t>
+      </w:r>
+    </w:p>
+    <w:p>
+      <w:pPr>
+        <w:numPr>
+          <w:ilvl w:val="1"/>
           <w:numId w:val="1"/>
         </w:numPr>
-        <w:ind w:left="720" w:hanging="360"/>
-      </w:pPr>
-      <w:r>
-        <w:rPr>
-          <w:rtl w:val="0"/>
-        </w:rPr>
-        <w:t xml:space="preserve">The writeups from part 1 and 2.  </w:t>
+        <w:ind w:left="1440" w:hanging="360"/>
+      </w:pPr>
+      <w:r>
+        <w:rPr>
+          <w:rtl w:val="0"/>
+        </w:rPr>
+        <w:t xml:space="preserve">A zip file containing your code for Part 1 and a README file for how to run it.</w:t>
+      </w:r>
+    </w:p>
+    <w:p>
+      <w:pPr>
+        <w:numPr>
+          <w:ilvl w:val="1"/>
+          <w:numId w:val="1"/>
+        </w:numPr>
+        <w:ind w:left="1440" w:hanging="360"/>
+      </w:pPr>
+      <w:r>
+        <w:rPr>
+          <w:rtl w:val="0"/>
+        </w:rPr>
+        <w:t xml:space="preserve">A zip file containing your code for Part 2 and a README file for how to run it. </w:t>
+      </w:r>
+    </w:p>
+    <w:p>
+      <w:pPr>
+        <w:numPr>
+          <w:ilvl w:val="0"/>
+          <w:numId w:val="1"/>
+        </w:numPr>
+        <w:ind w:left="720" w:hanging="360"/>
+      </w:pPr>
+      <w:r>
+        <w:rPr>
+          <w:rtl w:val="0"/>
+        </w:rPr>
+        <w:t xml:space="preserve">If the TA needs help from you or is confused, you will lose points.  </w:t>
       </w:r>
     </w:p>
     <w:p>
@@ -1274,7 +1361,7 @@
       <w:pPr>
         <w:numPr>
           <w:ilvl w:val="0"/>
-          <w:numId w:val="4"/>
+          <w:numId w:val="5"/>
         </w:numPr>
         <w:ind w:left="720" w:hanging="360"/>
       </w:pPr>
@@ -1289,7 +1376,7 @@
       <w:pPr>
         <w:numPr>
           <w:ilvl w:val="0"/>
-          <w:numId w:val="4"/>
+          <w:numId w:val="5"/>
         </w:numPr>
         <w:ind w:left="720" w:hanging="360"/>
       </w:pPr>
@@ -1304,7 +1391,7 @@
       <w:pPr>
         <w:numPr>
           <w:ilvl w:val="0"/>
-          <w:numId w:val="4"/>
+          <w:numId w:val="5"/>
         </w:numPr>
         <w:ind w:left="720" w:hanging="360"/>
       </w:pPr>
@@ -1313,6 +1400,210 @@
           <w:rtl w:val="0"/>
         </w:rPr>
         <w:t xml:space="preserve">Some points for this assignment are based on algorithm performance.  For example, we will give you a test map for urban planning and see how well your program does.  The scoring approach is there is a notion of “reasonable” performance, and failure to get a score that high will cost points.  </w:t>
+      </w:r>
+    </w:p>
+    <w:p>
+      <w:pPr>
+        <w:rPr/>
+      </w:pPr>
+      <w:r>
+        <w:rPr>
+          <w:rtl w:val="0"/>
+        </w:rPr>
+      </w:r>
+    </w:p>
+    <w:p>
+      <w:pPr>
+        <w:pStyle w:val="Heading1"/>
+        <w:rPr/>
+      </w:pPr>
+      <w:bookmarkStart w:colFirst="0" w:colLast="0" w:name="_atamtoz3da18" w:id="13"/>
+      <w:bookmarkEnd w:id="13"/>
+      <w:r>
+        <w:rPr>
+          <w:rtl w:val="0"/>
+        </w:rPr>
+        <w:t xml:space="preserve">Ideas for next time</w:t>
+      </w:r>
+    </w:p>
+    <w:p>
+      <w:pPr>
+        <w:numPr>
+          <w:ilvl w:val="0"/>
+          <w:numId w:val="2"/>
+        </w:numPr>
+        <w:ind w:left="720" w:hanging="360"/>
+        <w:rPr>
+          <w:u w:val="none"/>
+        </w:rPr>
+      </w:pPr>
+      <w:r>
+        <w:rPr>
+          <w:rtl w:val="0"/>
+        </w:rPr>
+        <w:t xml:space="preserve">Give some ideas for a heuristic and have students develop their own and explain</w:t>
+      </w:r>
+    </w:p>
+    <w:p>
+      <w:pPr>
+        <w:numPr>
+          <w:ilvl w:val="1"/>
+          <w:numId w:val="2"/>
+        </w:numPr>
+        <w:ind w:left="1440" w:hanging="360"/>
+        <w:rPr>
+          <w:u w:val="none"/>
+        </w:rPr>
+      </w:pPr>
+      <w:r>
+        <w:rPr>
+          <w:rtl w:val="0"/>
+        </w:rPr>
+        <w:t xml:space="preserve">height/3</w:t>
+      </w:r>
+    </w:p>
+    <w:p>
+      <w:pPr>
+        <w:numPr>
+          <w:ilvl w:val="1"/>
+          <w:numId w:val="2"/>
+        </w:numPr>
+        <w:ind w:left="1440" w:hanging="360"/>
+        <w:rPr>
+          <w:u w:val="none"/>
+        </w:rPr>
+      </w:pPr>
+      <w:r>
+        <w:rPr>
+          <w:rtl w:val="0"/>
+        </w:rPr>
+        <w:t xml:space="preserve">Lower weight in attacking pairs</w:t>
+      </w:r>
+    </w:p>
+    <w:p>
+      <w:pPr>
+        <w:numPr>
+          <w:ilvl w:val="0"/>
+          <w:numId w:val="2"/>
+        </w:numPr>
+        <w:ind w:left="720" w:hanging="360"/>
+        <w:rPr>
+          <w:u w:val="none"/>
+        </w:rPr>
+      </w:pPr>
+      <w:r>
+        <w:rPr>
+          <w:rtl w:val="0"/>
+        </w:rPr>
+        <w:t xml:space="preserve">Give format for what text output should look like</w:t>
+      </w:r>
+    </w:p>
+    <w:p>
+      <w:pPr>
+        <w:numPr>
+          <w:ilvl w:val="0"/>
+          <w:numId w:val="2"/>
+        </w:numPr>
+        <w:ind w:left="720" w:hanging="360"/>
+        <w:rPr>
+          <w:u w:val="none"/>
+        </w:rPr>
+      </w:pPr>
+      <w:r>
+        <w:rPr>
+          <w:rtl w:val="0"/>
+        </w:rPr>
+        <w:t xml:space="preserve">Get better notion of effective branching factor for hill climbing.  Do something with length of solution path and nodes considered (what is minimal set of moves to get where it wound up)</w:t>
+      </w:r>
+    </w:p>
+    <w:p>
+      <w:pPr>
+        <w:numPr>
+          <w:ilvl w:val="0"/>
+          <w:numId w:val="2"/>
+        </w:numPr>
+        <w:ind w:left="720" w:hanging="360"/>
+        <w:rPr>
+          <w:u w:val="none"/>
+        </w:rPr>
+      </w:pPr>
+      <w:r>
+        <w:rPr>
+          <w:rtl w:val="0"/>
+        </w:rPr>
+        <w:t xml:space="preserve">Clearer about time</w:t>
+      </w:r>
+    </w:p>
+    <w:p>
+      <w:pPr>
+        <w:numPr>
+          <w:ilvl w:val="1"/>
+          <w:numId w:val="2"/>
+        </w:numPr>
+        <w:ind w:left="1440" w:hanging="360"/>
+        <w:rPr>
+          <w:u w:val="none"/>
+        </w:rPr>
+      </w:pPr>
+      <w:r>
+        <w:rPr>
+          <w:rtl w:val="0"/>
+        </w:rPr>
+        <w:t xml:space="preserve">Should use all 10 seconds</w:t>
+      </w:r>
+    </w:p>
+    <w:p>
+      <w:pPr>
+        <w:numPr>
+          <w:ilvl w:val="1"/>
+          <w:numId w:val="2"/>
+        </w:numPr>
+        <w:ind w:left="1440" w:hanging="360"/>
+        <w:rPr>
+          <w:u w:val="none"/>
+        </w:rPr>
+      </w:pPr>
+      <w:r>
+        <w:rPr>
+          <w:rtl w:val="0"/>
+        </w:rPr>
+        <w:t xml:space="preserve">What to report for greedy hill climbing</w:t>
+      </w:r>
+    </w:p>
+    <w:p>
+      <w:pPr>
+        <w:numPr>
+          <w:ilvl w:val="0"/>
+          <w:numId w:val="2"/>
+        </w:numPr>
+        <w:ind w:left="720" w:hanging="360"/>
+        <w:rPr>
+          <w:u w:val="none"/>
+        </w:rPr>
+      </w:pPr>
+      <w:r>
+        <w:rPr>
+          <w:rtl w:val="0"/>
+        </w:rPr>
+        <w:t xml:space="preserve">Compare A* with greedy -- which would you prefer?</w:t>
+      </w:r>
+    </w:p>
+    <w:p>
+      <w:pPr>
+        <w:numPr>
+          <w:ilvl w:val="0"/>
+          <w:numId w:val="2"/>
+        </w:numPr>
+        <w:ind w:left="720" w:hanging="360"/>
+        <w:rPr>
+          <w:u w:val="none"/>
+        </w:rPr>
+      </w:pPr>
+      <w:r>
+        <w:rPr>
+          <w:rtl w:val="0"/>
+        </w:rPr>
+        <w:t xml:space="preserve">Give examples of scoring for urban planning</w:t>
       </w:r>
     </w:p>
     <w:p>
@@ -1449,8 +1740,8 @@
   <w:abstractNum w:abstractNumId="2">
     <w:lvl w:ilvl="0">
       <w:start w:val="1"/>
-      <w:numFmt w:val="bullet"/>
-      <w:lvlText w:val="●"/>
+      <w:numFmt w:val="decimal"/>
+      <w:lvlText w:val="%1."/>
       <w:lvlJc w:val="left"/>
       <w:pPr>
         <w:ind w:left="720" w:hanging="360"/>
@@ -1461,8 +1752,8 @@
     </w:lvl>
     <w:lvl w:ilvl="1">
       <w:start w:val="1"/>
-      <w:numFmt w:val="bullet"/>
-      <w:lvlText w:val="○"/>
+      <w:numFmt w:val="lowerLetter"/>
+      <w:lvlText w:val="%2."/>
       <w:lvlJc w:val="left"/>
       <w:pPr>
         <w:ind w:left="1440" w:hanging="360"/>
@@ -1473,9 +1764,9 @@
     </w:lvl>
     <w:lvl w:ilvl="2">
       <w:start w:val="1"/>
-      <w:numFmt w:val="bullet"/>
-      <w:lvlText w:val="■"/>
-      <w:lvlJc w:val="left"/>
+      <w:numFmt w:val="lowerRoman"/>
+      <w:lvlText w:val="%3."/>
+      <w:lvlJc w:val="right"/>
       <w:pPr>
         <w:ind w:left="2160" w:hanging="360"/>
       </w:pPr>
@@ -1485,8 +1776,8 @@
     </w:lvl>
     <w:lvl w:ilvl="3">
       <w:start w:val="1"/>
-      <w:numFmt w:val="bullet"/>
-      <w:lvlText w:val="●"/>
+      <w:numFmt w:val="decimal"/>
+      <w:lvlText w:val="%4."/>
       <w:lvlJc w:val="left"/>
       <w:pPr>
         <w:ind w:left="2880" w:hanging="360"/>
@@ -1497,8 +1788,8 @@
     </w:lvl>
     <w:lvl w:ilvl="4">
       <w:start w:val="1"/>
-      <w:numFmt w:val="bullet"/>
-      <w:lvlText w:val="○"/>
+      <w:numFmt w:val="lowerLetter"/>
+      <w:lvlText w:val="%5."/>
       <w:lvlJc w:val="left"/>
       <w:pPr>
         <w:ind w:left="3600" w:hanging="360"/>
@@ -1509,9 +1800,9 @@
     </w:lvl>
     <w:lvl w:ilvl="5">
       <w:start w:val="1"/>
-      <w:numFmt w:val="bullet"/>
-      <w:lvlText w:val="■"/>
-      <w:lvlJc w:val="left"/>
+      <w:numFmt w:val="lowerRoman"/>
+      <w:lvlText w:val="%6."/>
+      <w:lvlJc w:val="right"/>
       <w:pPr>
         <w:ind w:left="4320" w:hanging="360"/>
       </w:pPr>
@@ -1521,8 +1812,8 @@
     </w:lvl>
     <w:lvl w:ilvl="6">
       <w:start w:val="1"/>
-      <w:numFmt w:val="bullet"/>
-      <w:lvlText w:val="●"/>
+      <w:numFmt w:val="decimal"/>
+      <w:lvlText w:val="%7."/>
       <w:lvlJc w:val="left"/>
       <w:pPr>
         <w:ind w:left="5040" w:hanging="360"/>
@@ -1533,8 +1824,8 @@
     </w:lvl>
     <w:lvl w:ilvl="7">
       <w:start w:val="1"/>
-      <w:numFmt w:val="bullet"/>
-      <w:lvlText w:val="○"/>
+      <w:numFmt w:val="lowerLetter"/>
+      <w:lvlText w:val="%8."/>
       <w:lvlJc w:val="left"/>
       <w:pPr>
         <w:ind w:left="5760" w:hanging="360"/>
@@ -1545,9 +1836,9 @@
     </w:lvl>
     <w:lvl w:ilvl="8">
       <w:start w:val="1"/>
-      <w:numFmt w:val="bullet"/>
-      <w:lvlText w:val="■"/>
-      <w:lvlJc w:val="left"/>
+      <w:numFmt w:val="lowerRoman"/>
+      <w:lvlText w:val="%9."/>
+      <w:lvlJc w:val="right"/>
       <w:pPr>
         <w:ind w:left="6480" w:hanging="360"/>
       </w:pPr>
@@ -1669,6 +1960,116 @@
   <w:abstractNum w:abstractNumId="4">
     <w:lvl w:ilvl="0">
       <w:start w:val="1"/>
+      <w:numFmt w:val="bullet"/>
+      <w:lvlText w:val="●"/>
+      <w:lvlJc w:val="left"/>
+      <w:pPr>
+        <w:ind w:left="720" w:hanging="360"/>
+      </w:pPr>
+      <w:rPr>
+        <w:u w:val="none"/>
+      </w:rPr>
+    </w:lvl>
+    <w:lvl w:ilvl="1">
+      <w:start w:val="1"/>
+      <w:numFmt w:val="bullet"/>
+      <w:lvlText w:val="○"/>
+      <w:lvlJc w:val="left"/>
+      <w:pPr>
+        <w:ind w:left="1440" w:hanging="360"/>
+      </w:pPr>
+      <w:rPr>
+        <w:u w:val="none"/>
+      </w:rPr>
+    </w:lvl>
+    <w:lvl w:ilvl="2">
+      <w:start w:val="1"/>
+      <w:numFmt w:val="bullet"/>
+      <w:lvlText w:val="■"/>
+      <w:lvlJc w:val="left"/>
+      <w:pPr>
+        <w:ind w:left="2160" w:hanging="360"/>
+      </w:pPr>
+      <w:rPr>
+        <w:u w:val="none"/>
+      </w:rPr>
+    </w:lvl>
+    <w:lvl w:ilvl="3">
+      <w:start w:val="1"/>
+      <w:numFmt w:val="bullet"/>
+      <w:lvlText w:val="●"/>
+      <w:lvlJc w:val="left"/>
+      <w:pPr>
+        <w:ind w:left="2880" w:hanging="360"/>
+      </w:pPr>
+      <w:rPr>
+        <w:u w:val="none"/>
+      </w:rPr>
+    </w:lvl>
+    <w:lvl w:ilvl="4">
+      <w:start w:val="1"/>
+      <w:numFmt w:val="bullet"/>
+      <w:lvlText w:val="○"/>
+      <w:lvlJc w:val="left"/>
+      <w:pPr>
+        <w:ind w:left="3600" w:hanging="360"/>
+      </w:pPr>
+      <w:rPr>
+        <w:u w:val="none"/>
+      </w:rPr>
+    </w:lvl>
+    <w:lvl w:ilvl="5">
+      <w:start w:val="1"/>
+      <w:numFmt w:val="bullet"/>
+      <w:lvlText w:val="■"/>
+      <w:lvlJc w:val="left"/>
+      <w:pPr>
+        <w:ind w:left="4320" w:hanging="360"/>
+      </w:pPr>
+      <w:rPr>
+        <w:u w:val="none"/>
+      </w:rPr>
+    </w:lvl>
+    <w:lvl w:ilvl="6">
+      <w:start w:val="1"/>
+      <w:numFmt w:val="bullet"/>
+      <w:lvlText w:val="●"/>
+      <w:lvlJc w:val="left"/>
+      <w:pPr>
+        <w:ind w:left="5040" w:hanging="360"/>
+      </w:pPr>
+      <w:rPr>
+        <w:u w:val="none"/>
+      </w:rPr>
+    </w:lvl>
+    <w:lvl w:ilvl="7">
+      <w:start w:val="1"/>
+      <w:numFmt w:val="bullet"/>
+      <w:lvlText w:val="○"/>
+      <w:lvlJc w:val="left"/>
+      <w:pPr>
+        <w:ind w:left="5760" w:hanging="360"/>
+      </w:pPr>
+      <w:rPr>
+        <w:u w:val="none"/>
+      </w:rPr>
+    </w:lvl>
+    <w:lvl w:ilvl="8">
+      <w:start w:val="1"/>
+      <w:numFmt w:val="bullet"/>
+      <w:lvlText w:val="■"/>
+      <w:lvlJc w:val="left"/>
+      <w:pPr>
+        <w:ind w:left="6480" w:hanging="360"/>
+      </w:pPr>
+      <w:rPr>
+        <w:u w:val="none"/>
+      </w:rPr>
+    </w:lvl>
+  </w:abstractNum>
+  <w:abstractNum w:abstractNumId="5">
+    <w:lvl w:ilvl="0">
+      <w:start w:val="1"/>
       <w:numFmt w:val="decimal"/>
       <w:lvlText w:val="%1."/>
       <w:lvlJc w:val="left"/>
@@ -1776,7 +2177,7 @@
       </w:rPr>
     </w:lvl>
   </w:abstractNum>
-  <w:abstractNum w:abstractNumId="5">
+  <w:abstractNum w:abstractNumId="6">
     <w:lvl w:ilvl="0">
       <w:start w:val="1"/>
       <w:numFmt w:val="bullet"/>
@@ -1886,7 +2287,7 @@
       </w:rPr>
     </w:lvl>
   </w:abstractNum>
-  <w:abstractNum w:abstractNumId="6">
+  <w:abstractNum w:abstractNumId="7">
     <w:lvl w:ilvl="0">
       <w:start w:val="1"/>
       <w:numFmt w:val="decimal"/>
@@ -1996,7 +2397,7 @@
       </w:rPr>
     </w:lvl>
   </w:abstractNum>
-  <w:abstractNum w:abstractNumId="7">
+  <w:abstractNum w:abstractNumId="8">
     <w:lvl w:ilvl="0">
       <w:start w:val="1"/>
       <w:numFmt w:val="decimal"/>
@@ -2106,7 +2507,7 @@
       </w:rPr>
     </w:lvl>
   </w:abstractNum>
-  <w:abstractNum w:abstractNumId="8">
+  <w:abstractNum w:abstractNumId="9">
     <w:lvl w:ilvl="0">
       <w:start w:val="1"/>
       <w:numFmt w:val="bullet"/>
@@ -2216,7 +2617,7 @@
       </w:rPr>
     </w:lvl>
   </w:abstractNum>
-  <w:abstractNum w:abstractNumId="9">
+  <w:abstractNum w:abstractNumId="10">
     <w:lvl w:ilvl="0">
       <w:start w:val="1"/>
       <w:numFmt w:val="decimal"/>
@@ -2326,7 +2727,7 @@
       </w:rPr>
     </w:lvl>
   </w:abstractNum>
-  <w:abstractNum w:abstractNumId="10">
+  <w:abstractNum w:abstractNumId="11">
     <w:lvl w:ilvl="0">
       <w:start w:val="1"/>
       <w:numFmt w:val="decimal"/>
@@ -2465,6 +2866,9 @@
   </w:num>
   <w:num w:numId="10">
     <w:abstractNumId w:val="10"/>
+  </w:num>
+  <w:num w:numId="11">
+    <w:abstractNumId w:val="11"/>
   </w:num>
 </w:numbering>
 </file>

</xml_diff>